<commit_message>
MAJ du CdC - Protocole TODO
</commit_message>
<xml_diff>
--- a/CdC - Protocole.docx
+++ b/CdC - Protocole.docx
@@ -1,6 +1,6 @@
 
 <file path=word/document.xml><?xml version="1.0" encoding="utf-8"?>
-<w:document xmlns:ve="http://schemas.openxmlformats.org/markup-compatibility/2006" xmlns:o="urn:schemas-microsoft-com:office:office" xmlns:r="http://schemas.openxmlformats.org/officeDocument/2006/relationships" xmlns:m="http://schemas.openxmlformats.org/officeDocument/2006/math" xmlns:v="urn:schemas-microsoft-com:vml" xmlns:wp="http://schemas.openxmlformats.org/drawingml/2006/wordprocessingDrawing" xmlns:w10="urn:schemas-microsoft-com:office:word" xmlns:w="http://schemas.openxmlformats.org/wordprocessingml/2006/main" xmlns:wne="http://schemas.microsoft.com/office/word/2006/wordml">
+<w:document xmlns:wpc="http://schemas.microsoft.com/office/word/2010/wordprocessingCanvas" xmlns:mc="http://schemas.openxmlformats.org/markup-compatibility/2006" xmlns:o="urn:schemas-microsoft-com:office:office" xmlns:r="http://schemas.openxmlformats.org/officeDocument/2006/relationships" xmlns:m="http://schemas.openxmlformats.org/officeDocument/2006/math" xmlns:v="urn:schemas-microsoft-com:vml" xmlns:wp14="http://schemas.microsoft.com/office/word/2010/wordprocessingDrawing" xmlns:wp="http://schemas.openxmlformats.org/drawingml/2006/wordprocessingDrawing" xmlns:w10="urn:schemas-microsoft-com:office:word" xmlns:w="http://schemas.openxmlformats.org/wordprocessingml/2006/main" xmlns:w14="http://schemas.microsoft.com/office/word/2010/wordml" xmlns:wpg="http://schemas.microsoft.com/office/word/2010/wordprocessingGroup" xmlns:wpi="http://schemas.microsoft.com/office/word/2010/wordprocessingInk" xmlns:wne="http://schemas.microsoft.com/office/word/2006/wordml" xmlns:wps="http://schemas.microsoft.com/office/word/2010/wordprocessingShape" mc:Ignorable="w14 wp14">
   <w:body>
     <w:p>
       <w:pPr>
@@ -23,7 +23,43 @@
     </w:p>
     <w:p>
       <w:r>
-        <w:t>C’est un protocole simple qui permet l’envoi en I²C de messages. Il permet à l’expéditeur de s’authentifié, ainsi de spécifié des options indiquant la présence ou non de cryptage par exemple.</w:t>
+        <w:t xml:space="preserve">C’est un protocole simple qui permet l’envoi </w:t>
+      </w:r>
+      <w:r>
+        <w:t>de trames</w:t>
+      </w:r>
+      <w:r>
+        <w:t xml:space="preserve"> I²C</w:t>
+      </w:r>
+      <w:r>
+        <w:t xml:space="preserve"> entre des clients et des serveurs</w:t>
+      </w:r>
+      <w:r>
+        <w:t>. Il permet</w:t>
+      </w:r>
+      <w:r>
+        <w:t xml:space="preserve"> à l’expéditeur de s’authentifier, </w:t>
+      </w:r>
+      <w:r>
+        <w:t xml:space="preserve">et </w:t>
+      </w:r>
+      <w:r>
+        <w:t>de spécifier</w:t>
+      </w:r>
+      <w:r>
+        <w:t xml:space="preserve"> des options indiquant </w:t>
+      </w:r>
+      <w:r>
+        <w:t xml:space="preserve">par exemple </w:t>
+      </w:r>
+      <w:r>
+        <w:t>la présenc</w:t>
+      </w:r>
+      <w:r>
+        <w:t>e ou non de cryptage</w:t>
+      </w:r>
+      <w:r>
+        <w:t>.</w:t>
       </w:r>
     </w:p>
     <w:p>
@@ -35,13 +71,9 @@
       </w:r>
     </w:p>
     <w:p>
-      <w:pPr>
-        <w:pStyle w:val="Paragraphedeliste"/>
-        <w:numPr>
-          <w:ilvl w:val="0"/>
-          <w:numId w:val="17"/>
-        </w:numPr>
-      </w:pPr>
+      <w:r>
+        <w:t>La technologie I²C ne permet pas à un destinataire de savoir quel composant I²C lui parle. Or une relation client-serveur impose la présence de réponse à certaines requêtes. Il a donc fallu créer une structure de communication : le paquet TODO.</w:t>
+      </w:r>
     </w:p>
     <w:p>
       <w:pPr>
@@ -56,6 +88,8 @@
       <w:r>
         <w:t> :</w:t>
       </w:r>
+      <w:bookmarkStart w:id="0" w:name="_GoBack"/>
+      <w:bookmarkEnd w:id="0"/>
     </w:p>
     <w:p>
       <w:pPr>
@@ -66,7 +100,16 @@
         </w:numPr>
       </w:pPr>
       <w:r>
-        <w:t>Couche réseau se situant au dessus de la couche liaison (I²C).</w:t>
+        <w:t>Le protocole TODO est une c</w:t>
+      </w:r>
+      <w:r>
+        <w:t>ouche réseau se situant au d</w:t>
+      </w:r>
+      <w:r>
+        <w:t>essus de la couche liaison I²C</w:t>
+      </w:r>
+      <w:r>
+        <w:t>.</w:t>
       </w:r>
     </w:p>
     <w:p>
@@ -78,13 +121,49 @@
         </w:numPr>
       </w:pPr>
       <w:r>
-        <w:t xml:space="preserve">Non connecté, parce que l’I²C ne l’est pas, et que les cartes ne sont pas assez </w:t>
+        <w:t>Ce protocole fonctionne en mode n</w:t>
+      </w:r>
+      <w:r>
+        <w:t>on connecté</w:t>
+      </w:r>
+      <w:r>
+        <w:t>.</w:t>
+      </w:r>
+      <w:r>
+        <w:t xml:space="preserve"> </w:t>
+      </w:r>
+      <w:r>
+        <w:t xml:space="preserve">En effet les communications </w:t>
+      </w:r>
+      <w:r>
+        <w:t xml:space="preserve">I²C ne </w:t>
+      </w:r>
+      <w:r>
+        <w:t>sont pas en mode connecté, il n’est donc pas indispensable</w:t>
+      </w:r>
+      <w:r>
+        <w:t xml:space="preserve"> </w:t>
+      </w:r>
+      <w:r>
+        <w:t>que le protocole TODO fonctionne en mode connecté. De plus,</w:t>
+      </w:r>
+      <w:r>
+        <w:t xml:space="preserve"> les cartes </w:t>
+      </w:r>
+      <w:r>
+        <w:t xml:space="preserve">STM8S-Discovery </w:t>
+      </w:r>
+      <w:r>
+        <w:t xml:space="preserve">ne sont pas assez </w:t>
       </w:r>
       <w:r>
         <w:t>puissantes</w:t>
       </w:r>
       <w:r>
-        <w:t xml:space="preserve"> et qu’elles ont peu de RAM.</w:t>
+        <w:t xml:space="preserve"> pour supporter un protocole connecté</w:t>
+      </w:r>
+      <w:r>
+        <w:t>.</w:t>
       </w:r>
     </w:p>
     <w:p>
@@ -95,13 +174,44 @@
           <w:numId w:val="16"/>
         </w:numPr>
       </w:pPr>
-      <w:proofErr w:type="gramStart"/>
-      <w:r>
-        <w:t>Une</w:t>
-      </w:r>
-      <w:proofErr w:type="gramEnd"/>
-      <w:r>
-        <w:t xml:space="preserve"> en-tête variable, ce qui permet l’évolution du protocole en assurant la rétrocompatibilité.</w:t>
+      <w:r>
+        <w:t>L’</w:t>
+      </w:r>
+      <w:r>
+        <w:t xml:space="preserve">en-tête </w:t>
+      </w:r>
+      <w:r>
+        <w:t xml:space="preserve">du </w:t>
+      </w:r>
+      <w:r>
+        <w:t>paquet</w:t>
+      </w:r>
+      <w:r>
+        <w:t xml:space="preserve"> TODO est modulable grâce au bit MO (voir </w:t>
+      </w:r>
+      <w:r>
+        <w:t>Entête</w:t>
+      </w:r>
+      <w:r>
+        <w:t xml:space="preserve"> d’un paquet TODO</w:t>
+      </w:r>
+      <w:r>
+        <w:t>). C</w:t>
+      </w:r>
+      <w:r>
+        <w:t>e</w:t>
+      </w:r>
+      <w:r>
+        <w:t>la</w:t>
+      </w:r>
+      <w:r>
+        <w:t xml:space="preserve"> permet l’évolution </w:t>
+      </w:r>
+      <w:r>
+        <w:t xml:space="preserve">future </w:t>
+      </w:r>
+      <w:r>
+        <w:t>du protocole en assurant la rétrocompatibilité.</w:t>
       </w:r>
     </w:p>
     <w:p>
@@ -221,13 +331,32 @@
     </w:p>
     <w:p>
       <w:r>
-        <w:t xml:space="preserve">Dans le cas ou la carte doit utiliser l’I²C pour une raison quelconque sans passé par le protocole TODO, Il y a possibilité de figer le protocole TODO. Il faut pour cela </w:t>
-      </w:r>
-      <w:r>
-        <w:t xml:space="preserve">appelé la fonction </w:t>
+        <w:t>Dans le cas ou la carte doit utiliser l’I²C pour une rais</w:t>
+      </w:r>
+      <w:r>
+        <w:t>on quelconque sans passer</w:t>
+      </w:r>
+      <w:r>
+        <w:t xml:space="preserve"> par le protocole TODO, i</w:t>
+      </w:r>
+      <w:r>
+        <w:t xml:space="preserve">l y a possibilité de figer </w:t>
+      </w:r>
+      <w:r>
+        <w:t>ce dernier</w:t>
+      </w:r>
+      <w:r>
+        <w:t xml:space="preserve">. Il faut pour cela </w:t>
+      </w:r>
+      <w:r>
+        <w:t>appeler</w:t>
+      </w:r>
+      <w:r>
+        <w:t xml:space="preserve"> la fonction </w:t>
       </w:r>
       <w:proofErr w:type="spellStart"/>
       <w:r>
+        <w:lastRenderedPageBreak/>
         <w:t>TODO_</w:t>
       </w:r>
       <w:proofErr w:type="gramStart"/>
@@ -269,8 +398,10 @@
         <w:pStyle w:val="Titre1"/>
       </w:pPr>
       <w:r>
-        <w:lastRenderedPageBreak/>
         <w:t>En-tête</w:t>
+      </w:r>
+      <w:r>
+        <w:t xml:space="preserve"> du paquet TODO</w:t>
       </w:r>
     </w:p>
     <w:p>
@@ -303,7 +434,7 @@
         <w:tblStyle w:val="Grilledutableau"/>
         <w:tblW w:w="0" w:type="auto"/>
         <w:jc w:val="center"/>
-        <w:tblLook w:val="04A0"/>
+        <w:tblLook w:val="04A0" w:firstRow="1" w:lastRow="0" w:firstColumn="1" w:lastColumn="0" w:noHBand="0" w:noVBand="1"/>
       </w:tblPr>
       <w:tblGrid>
         <w:gridCol w:w="1151"/>
@@ -1252,6 +1383,7 @@
         <w:rPr>
           <w:lang w:val="en-US"/>
         </w:rPr>
+        <w:lastRenderedPageBreak/>
         <w:t xml:space="preserve">send(uint8 </w:t>
       </w:r>
       <w:proofErr w:type="spellStart"/>
@@ -1310,7 +1442,6 @@
         <w:pStyle w:val="Titre1"/>
       </w:pPr>
       <w:r>
-        <w:lastRenderedPageBreak/>
         <w:t>Ouverture :</w:t>
       </w:r>
     </w:p>
@@ -1335,12 +1466,30 @@
         </w:numPr>
       </w:pPr>
       <w:r>
-        <w:t>Paquet un bit NO_ADDRESSS demandera une adresse serveur.</w:t>
+        <w:t>Paquet un bit NO_ADDRES</w:t>
+      </w:r>
+      <w:r>
+        <w:t>S demandera une adresse serveur.</w:t>
+      </w:r>
+    </w:p>
+    <w:p/>
+    <w:p/>
+    <w:p>
+      <w:r>
+        <w:t xml:space="preserve">Commande déjà </w:t>
+      </w:r>
+      <w:proofErr w:type="spellStart"/>
+      <w:r>
+        <w:t>prete</w:t>
+      </w:r>
+      <w:proofErr w:type="spellEnd"/>
+      <w:r>
+        <w:t> ?</w:t>
       </w:r>
     </w:p>
     <w:sectPr>
-      <w:headerReference w:type="default" r:id="rId6"/>
-      <w:footerReference w:type="default" r:id="rId7"/>
+      <w:headerReference w:type="default" r:id="rId9"/>
+      <w:footerReference w:type="default" r:id="rId10"/>
       <w:pgSz w:w="11906" w:h="16838"/>
       <w:pgMar w:top="1417" w:right="1417" w:bottom="1417" w:left="1417" w:header="708" w:footer="708" w:gutter="0"/>
       <w:cols w:space="708"/>
@@ -1350,8 +1499,33 @@
 </w:document>
 </file>
 
+<file path=word/endnotes.xml><?xml version="1.0" encoding="utf-8"?>
+<w:endnotes xmlns:wpc="http://schemas.microsoft.com/office/word/2010/wordprocessingCanvas" xmlns:mc="http://schemas.openxmlformats.org/markup-compatibility/2006" xmlns:o="urn:schemas-microsoft-com:office:office" xmlns:r="http://schemas.openxmlformats.org/officeDocument/2006/relationships" xmlns:m="http://schemas.openxmlformats.org/officeDocument/2006/math" xmlns:v="urn:schemas-microsoft-com:vml" xmlns:wp14="http://schemas.microsoft.com/office/word/2010/wordprocessingDrawing" xmlns:wp="http://schemas.openxmlformats.org/drawingml/2006/wordprocessingDrawing" xmlns:w10="urn:schemas-microsoft-com:office:word" xmlns:w="http://schemas.openxmlformats.org/wordprocessingml/2006/main" xmlns:w14="http://schemas.microsoft.com/office/word/2010/wordml" xmlns:wpg="http://schemas.microsoft.com/office/word/2010/wordprocessingGroup" xmlns:wpi="http://schemas.microsoft.com/office/word/2010/wordprocessingInk" xmlns:wne="http://schemas.microsoft.com/office/word/2006/wordml" xmlns:wps="http://schemas.microsoft.com/office/word/2010/wordprocessingShape" mc:Ignorable="w14 wp14">
+  <w:endnote w:type="separator" w:id="-1">
+    <w:p>
+      <w:pPr>
+        <w:spacing w:after="0" w:line="240" w:lineRule="auto"/>
+      </w:pPr>
+      <w:r>
+        <w:separator/>
+      </w:r>
+    </w:p>
+  </w:endnote>
+  <w:endnote w:type="continuationSeparator" w:id="0">
+    <w:p>
+      <w:pPr>
+        <w:spacing w:after="0" w:line="240" w:lineRule="auto"/>
+      </w:pPr>
+      <w:r>
+        <w:continuationSeparator/>
+      </w:r>
+    </w:p>
+  </w:endnote>
+</w:endnotes>
+</file>
+
 <file path=word/footer1.xml><?xml version="1.0" encoding="utf-8"?>
-<w:ftr xmlns:ve="http://schemas.openxmlformats.org/markup-compatibility/2006" xmlns:o="urn:schemas-microsoft-com:office:office" xmlns:r="http://schemas.openxmlformats.org/officeDocument/2006/relationships" xmlns:m="http://schemas.openxmlformats.org/officeDocument/2006/math" xmlns:v="urn:schemas-microsoft-com:vml" xmlns:wp="http://schemas.openxmlformats.org/drawingml/2006/wordprocessingDrawing" xmlns:w10="urn:schemas-microsoft-com:office:word" xmlns:w="http://schemas.openxmlformats.org/wordprocessingml/2006/main" xmlns:wne="http://schemas.microsoft.com/office/word/2006/wordml">
+<w:ftr xmlns:wpc="http://schemas.microsoft.com/office/word/2010/wordprocessingCanvas" xmlns:mc="http://schemas.openxmlformats.org/markup-compatibility/2006" xmlns:o="urn:schemas-microsoft-com:office:office" xmlns:r="http://schemas.openxmlformats.org/officeDocument/2006/relationships" xmlns:m="http://schemas.openxmlformats.org/officeDocument/2006/math" xmlns:v="urn:schemas-microsoft-com:vml" xmlns:wp14="http://schemas.microsoft.com/office/word/2010/wordprocessingDrawing" xmlns:wp="http://schemas.openxmlformats.org/drawingml/2006/wordprocessingDrawing" xmlns:w10="urn:schemas-microsoft-com:office:word" xmlns:w="http://schemas.openxmlformats.org/wordprocessingml/2006/main" xmlns:w14="http://schemas.microsoft.com/office/word/2010/wordml" xmlns:wpg="http://schemas.microsoft.com/office/word/2010/wordprocessingGroup" xmlns:wpi="http://schemas.microsoft.com/office/word/2010/wordprocessingInk" xmlns:wne="http://schemas.microsoft.com/office/word/2006/wordml" xmlns:wps="http://schemas.microsoft.com/office/word/2010/wordprocessingShape" mc:Ignorable="w14 wp14">
   <w:tbl>
     <w:tblPr>
       <w:tblW w:w="5000" w:type="pct"/>
@@ -1359,7 +1533,7 @@
         <w:top w:val="single" w:sz="18" w:space="0" w:color="808080" w:themeColor="background1" w:themeShade="80"/>
         <w:insideV w:val="single" w:sz="18" w:space="0" w:color="808080" w:themeColor="background1" w:themeShade="80"/>
       </w:tblBorders>
-      <w:tblLook w:val="04A0"/>
+      <w:tblLook w:val="04A0" w:firstRow="1" w:lastRow="0" w:firstColumn="1" w:lastColumn="0" w:noHBand="0" w:noVBand="1"/>
     </w:tblPr>
     <w:tblGrid>
       <w:gridCol w:w="963"/>
@@ -1411,15 +1585,29 @@
             </w:rPr>
             <w:t>/</w:t>
           </w:r>
-          <w:fldSimple w:instr=" NUMPAGES   \* MERGEFORMAT ">
-            <w:r>
-              <w:rPr>
-                <w:noProof/>
-                <w:szCs w:val="32"/>
-              </w:rPr>
-              <w:t>3</w:t>
-            </w:r>
-          </w:fldSimple>
+          <w:r>
+            <w:fldChar w:fldCharType="begin"/>
+          </w:r>
+          <w:r>
+            <w:instrText xml:space="preserve"> NUMPAGES   \* MERGEFORMAT </w:instrText>
+          </w:r>
+          <w:r>
+            <w:fldChar w:fldCharType="separate"/>
+          </w:r>
+          <w:r>
+            <w:rPr>
+              <w:noProof/>
+              <w:szCs w:val="32"/>
+            </w:rPr>
+            <w:t>3</w:t>
+          </w:r>
+          <w:r>
+            <w:rPr>
+              <w:noProof/>
+              <w:szCs w:val="32"/>
+            </w:rPr>
+            <w:fldChar w:fldCharType="end"/>
+          </w:r>
         </w:p>
       </w:tc>
       <w:tc>
@@ -1443,8 +1631,33 @@
 </w:ftr>
 </file>
 
+<file path=word/footnotes.xml><?xml version="1.0" encoding="utf-8"?>
+<w:footnotes xmlns:wpc="http://schemas.microsoft.com/office/word/2010/wordprocessingCanvas" xmlns:mc="http://schemas.openxmlformats.org/markup-compatibility/2006" xmlns:o="urn:schemas-microsoft-com:office:office" xmlns:r="http://schemas.openxmlformats.org/officeDocument/2006/relationships" xmlns:m="http://schemas.openxmlformats.org/officeDocument/2006/math" xmlns:v="urn:schemas-microsoft-com:vml" xmlns:wp14="http://schemas.microsoft.com/office/word/2010/wordprocessingDrawing" xmlns:wp="http://schemas.openxmlformats.org/drawingml/2006/wordprocessingDrawing" xmlns:w10="urn:schemas-microsoft-com:office:word" xmlns:w="http://schemas.openxmlformats.org/wordprocessingml/2006/main" xmlns:w14="http://schemas.microsoft.com/office/word/2010/wordml" xmlns:wpg="http://schemas.microsoft.com/office/word/2010/wordprocessingGroup" xmlns:wpi="http://schemas.microsoft.com/office/word/2010/wordprocessingInk" xmlns:wne="http://schemas.microsoft.com/office/word/2006/wordml" xmlns:wps="http://schemas.microsoft.com/office/word/2010/wordprocessingShape" mc:Ignorable="w14 wp14">
+  <w:footnote w:type="separator" w:id="-1">
+    <w:p>
+      <w:pPr>
+        <w:spacing w:after="0" w:line="240" w:lineRule="auto"/>
+      </w:pPr>
+      <w:r>
+        <w:separator/>
+      </w:r>
+    </w:p>
+  </w:footnote>
+  <w:footnote w:type="continuationSeparator" w:id="0">
+    <w:p>
+      <w:pPr>
+        <w:spacing w:after="0" w:line="240" w:lineRule="auto"/>
+      </w:pPr>
+      <w:r>
+        <w:continuationSeparator/>
+      </w:r>
+    </w:p>
+  </w:footnote>
+</w:footnotes>
+</file>
+
 <file path=word/header1.xml><?xml version="1.0" encoding="utf-8"?>
-<w:hdr xmlns:ve="http://schemas.openxmlformats.org/markup-compatibility/2006" xmlns:o="urn:schemas-microsoft-com:office:office" xmlns:r="http://schemas.openxmlformats.org/officeDocument/2006/relationships" xmlns:m="http://schemas.openxmlformats.org/officeDocument/2006/math" xmlns:v="urn:schemas-microsoft-com:vml" xmlns:wp="http://schemas.openxmlformats.org/drawingml/2006/wordprocessingDrawing" xmlns:w10="urn:schemas-microsoft-com:office:word" xmlns:w="http://schemas.openxmlformats.org/wordprocessingml/2006/main" xmlns:wne="http://schemas.microsoft.com/office/word/2006/wordml">
+<w:hdr xmlns:wpc="http://schemas.microsoft.com/office/word/2010/wordprocessingCanvas" xmlns:mc="http://schemas.openxmlformats.org/markup-compatibility/2006" xmlns:o="urn:schemas-microsoft-com:office:office" xmlns:r="http://schemas.openxmlformats.org/officeDocument/2006/relationships" xmlns:m="http://schemas.openxmlformats.org/officeDocument/2006/math" xmlns:v="urn:schemas-microsoft-com:vml" xmlns:wp14="http://schemas.microsoft.com/office/word/2010/wordprocessingDrawing" xmlns:wp="http://schemas.openxmlformats.org/drawingml/2006/wordprocessingDrawing" xmlns:w10="urn:schemas-microsoft-com:office:word" xmlns:w="http://schemas.openxmlformats.org/wordprocessingml/2006/main" xmlns:w14="http://schemas.microsoft.com/office/word/2010/wordml" xmlns:wpg="http://schemas.microsoft.com/office/word/2010/wordprocessingGroup" xmlns:wpi="http://schemas.microsoft.com/office/word/2010/wordprocessingInk" xmlns:wne="http://schemas.microsoft.com/office/word/2006/wordml" xmlns:wps="http://schemas.microsoft.com/office/word/2010/wordprocessingShape" mc:Ignorable="w14 wp14">
   <w:tbl>
     <w:tblPr>
       <w:tblW w:w="5000" w:type="pct"/>
@@ -1458,7 +1671,7 @@
         <w:bottom w:w="72" w:type="dxa"/>
         <w:right w:w="115" w:type="dxa"/>
       </w:tblCellMar>
-      <w:tblLook w:val="04A0"/>
+      <w:tblLook w:val="04A0" w:firstRow="1" w:lastRow="0" w:firstColumn="1" w:lastColumn="0" w:noHBand="0" w:noVBand="1"/>
     </w:tblPr>
     <w:tblGrid>
       <w:gridCol w:w="8143"/>
@@ -1475,7 +1688,6 @@
           <w:placeholder>
             <w:docPart w:val="3FB2418A9E2B4FF483D2626F04428D3C"/>
           </w:placeholder>
-          <w:showingPlcHdr/>
           <w:dataBinding w:prefixMappings="xmlns:ns0='http://schemas.openxmlformats.org/package/2006/metadata/core-properties' xmlns:ns1='http://purl.org/dc/elements/1.1/'" w:xpath="/ns0:coreProperties[1]/ns1:title[1]" w:storeItemID="{6C3C8BC8-F283-45AE-878A-BAB7291924A1}"/>
           <w:text/>
         </w:sdtPr>
@@ -1490,7 +1702,15 @@
                 <w:pStyle w:val="En-tte"/>
               </w:pPr>
               <w:r>
-                <w:t>[Titre du document]</w:t>
+                <w:t xml:space="preserve">Un protocole </w:t>
+              </w:r>
+              <w:proofErr w:type="spellStart"/>
+              <w:r>
+                <w:t>Tres</w:t>
+              </w:r>
+              <w:proofErr w:type="spellEnd"/>
+              <w:r>
+                <w:t xml:space="preserve"> Original Doux et Onctueux</w:t>
               </w:r>
             </w:p>
           </w:tc>
@@ -1541,7 +1761,7 @@
 </file>
 
 <file path=word/numbering.xml><?xml version="1.0" encoding="utf-8"?>
-<w:numbering xmlns:ve="http://schemas.openxmlformats.org/markup-compatibility/2006" xmlns:o="urn:schemas-microsoft-com:office:office" xmlns:r="http://schemas.openxmlformats.org/officeDocument/2006/relationships" xmlns:m="http://schemas.openxmlformats.org/officeDocument/2006/math" xmlns:v="urn:schemas-microsoft-com:vml" xmlns:wp="http://schemas.openxmlformats.org/drawingml/2006/wordprocessingDrawing" xmlns:w10="urn:schemas-microsoft-com:office:word" xmlns:w="http://schemas.openxmlformats.org/wordprocessingml/2006/main" xmlns:wne="http://schemas.microsoft.com/office/word/2006/wordml">
+<w:numbering xmlns:wpc="http://schemas.microsoft.com/office/word/2010/wordprocessingCanvas" xmlns:mc="http://schemas.openxmlformats.org/markup-compatibility/2006" xmlns:o="urn:schemas-microsoft-com:office:office" xmlns:r="http://schemas.openxmlformats.org/officeDocument/2006/relationships" xmlns:m="http://schemas.openxmlformats.org/officeDocument/2006/math" xmlns:v="urn:schemas-microsoft-com:vml" xmlns:wp14="http://schemas.microsoft.com/office/word/2010/wordprocessingDrawing" xmlns:wp="http://schemas.openxmlformats.org/drawingml/2006/wordprocessingDrawing" xmlns:w10="urn:schemas-microsoft-com:office:word" xmlns:w="http://schemas.openxmlformats.org/wordprocessingml/2006/main" xmlns:w14="http://schemas.microsoft.com/office/word/2010/wordml" xmlns:wpg="http://schemas.microsoft.com/office/word/2010/wordprocessingGroup" xmlns:wpi="http://schemas.microsoft.com/office/word/2010/wordprocessingInk" xmlns:wne="http://schemas.microsoft.com/office/word/2006/wordml" xmlns:wps="http://schemas.microsoft.com/office/word/2010/wordprocessingShape" mc:Ignorable="w14 wp14">
   <w:abstractNum w:abstractNumId="0">
     <w:nsid w:val="0DD01033"/>
     <w:multiLevelType w:val="hybridMultilevel"/>
@@ -2783,7 +3003,7 @@
 </file>
 
 <file path=word/styles.xml><?xml version="1.0" encoding="utf-8"?>
-<w:styles xmlns:r="http://schemas.openxmlformats.org/officeDocument/2006/relationships" xmlns:w="http://schemas.openxmlformats.org/wordprocessingml/2006/main">
+<w:styles xmlns:mc="http://schemas.openxmlformats.org/markup-compatibility/2006" xmlns:r="http://schemas.openxmlformats.org/officeDocument/2006/relationships" xmlns:w="http://schemas.openxmlformats.org/wordprocessingml/2006/main" xmlns:w14="http://schemas.microsoft.com/office/word/2010/wordml" mc:Ignorable="w14">
   <w:docDefaults>
     <w:rPrDefault>
       <w:rPr>
@@ -3036,7 +3256,6 @@
     <w:uiPriority w:val="99"/>
     <w:semiHidden/>
     <w:unhideWhenUsed/>
-    <w:qFormat/>
     <w:tblPr>
       <w:tblInd w:w="0" w:type="dxa"/>
       <w:tblCellMar>
@@ -3316,182 +3535,8 @@
 </w:styles>
 </file>
 
-<file path=word/glossary/document.xml><?xml version="1.0" encoding="utf-8"?>
-<w:glossaryDocument xmlns:ve="http://schemas.openxmlformats.org/markup-compatibility/2006" xmlns:o="urn:schemas-microsoft-com:office:office" xmlns:r="http://schemas.openxmlformats.org/officeDocument/2006/relationships" xmlns:m="http://schemas.openxmlformats.org/officeDocument/2006/math" xmlns:v="urn:schemas-microsoft-com:vml" xmlns:wp="http://schemas.openxmlformats.org/drawingml/2006/wordprocessingDrawing" xmlns:w10="urn:schemas-microsoft-com:office:word" xmlns:w="http://schemas.openxmlformats.org/wordprocessingml/2006/main" xmlns:wne="http://schemas.microsoft.com/office/word/2006/wordml">
-  <w:docParts>
-    <w:docPart>
-      <w:docPartPr>
-        <w:name w:val="3FB2418A9E2B4FF483D2626F04428D3C"/>
-        <w:category>
-          <w:name w:val="Général"/>
-          <w:gallery w:val="placeholder"/>
-        </w:category>
-        <w:types>
-          <w:type w:val="bbPlcHdr"/>
-        </w:types>
-        <w:behaviors>
-          <w:behavior w:val="content"/>
-        </w:behaviors>
-        <w:guid w:val="{CF9BA38D-CFDF-4D70-8244-CF737239C693}"/>
-      </w:docPartPr>
-      <w:docPartBody>
-        <w:p>
-          <w:pPr>
-            <w:pStyle w:val="3FB2418A9E2B4FF483D2626F04428D3C"/>
-          </w:pPr>
-          <w:r>
-            <w:rPr>
-              <w:rFonts w:asciiTheme="majorHAnsi" w:eastAsiaTheme="majorEastAsia" w:hAnsiTheme="majorHAnsi" w:cstheme="majorBidi"/>
-              <w:sz w:val="36"/>
-              <w:szCs w:val="36"/>
-            </w:rPr>
-            <w:t>[Titre du document]</w:t>
-          </w:r>
-        </w:p>
-      </w:docPartBody>
-    </w:docPart>
-    <w:docPart>
-      <w:docPartPr>
-        <w:name w:val="79FFC63983C3439DB5D9D27BFB905754"/>
-        <w:category>
-          <w:name w:val="Général"/>
-          <w:gallery w:val="placeholder"/>
-        </w:category>
-        <w:types>
-          <w:type w:val="bbPlcHdr"/>
-        </w:types>
-        <w:behaviors>
-          <w:behavior w:val="content"/>
-        </w:behaviors>
-        <w:guid w:val="{FB16B085-1E20-400E-A42A-92A8F73D7AC3}"/>
-      </w:docPartPr>
-      <w:docPartBody>
-        <w:p>
-          <w:pPr>
-            <w:pStyle w:val="79FFC63983C3439DB5D9D27BFB905754"/>
-          </w:pPr>
-          <w:r>
-            <w:rPr>
-              <w:rFonts w:asciiTheme="majorHAnsi" w:eastAsiaTheme="majorEastAsia" w:hAnsiTheme="majorHAnsi" w:cstheme="majorBidi"/>
-              <w:b/>
-              <w:bCs/>
-              <w:color w:val="4F81BD" w:themeColor="accent1"/>
-              <w:sz w:val="36"/>
-              <w:szCs w:val="36"/>
-            </w:rPr>
-            <w:t>[Année]</w:t>
-          </w:r>
-        </w:p>
-      </w:docPartBody>
-    </w:docPart>
-  </w:docParts>
-</w:glossaryDocument>
-</file>
-
-<file path=word/glossary/fontTable.xml><?xml version="1.0" encoding="utf-8"?>
-<w:fonts xmlns:r="http://schemas.openxmlformats.org/officeDocument/2006/relationships" xmlns:w="http://schemas.openxmlformats.org/wordprocessingml/2006/main">
-  <w:font w:name="Symbol">
-    <w:panose1 w:val="05050102010706020507"/>
-    <w:charset w:val="02"/>
-    <w:family w:val="roman"/>
-    <w:pitch w:val="variable"/>
-    <w:sig w:usb0="00000000" w:usb1="10000000" w:usb2="00000000" w:usb3="00000000" w:csb0="80000000" w:csb1="00000000"/>
-  </w:font>
-  <w:font w:name="Times New Roman">
-    <w:panose1 w:val="02020603050405020304"/>
-    <w:charset w:val="00"/>
-    <w:family w:val="roman"/>
-    <w:pitch w:val="variable"/>
-    <w:sig w:usb0="E0002AFF" w:usb1="C0007841" w:usb2="00000009" w:usb3="00000000" w:csb0="000001FF" w:csb1="00000000"/>
-  </w:font>
-  <w:font w:name="Courier New">
-    <w:panose1 w:val="02070309020205020404"/>
-    <w:charset w:val="00"/>
-    <w:family w:val="modern"/>
-    <w:pitch w:val="fixed"/>
-    <w:sig w:usb0="E0002AFF" w:usb1="C0007843" w:usb2="00000009" w:usb3="00000000" w:csb0="000001FF" w:csb1="00000000"/>
-  </w:font>
-  <w:font w:name="Wingdings">
-    <w:panose1 w:val="05000000000000000000"/>
-    <w:charset w:val="02"/>
-    <w:family w:val="auto"/>
-    <w:pitch w:val="variable"/>
-    <w:sig w:usb0="00000000" w:usb1="10000000" w:usb2="00000000" w:usb3="00000000" w:csb0="80000000" w:csb1="00000000"/>
-  </w:font>
-  <w:font w:name="Calibri">
-    <w:panose1 w:val="020F0502020204030204"/>
-    <w:charset w:val="00"/>
-    <w:family w:val="swiss"/>
-    <w:pitch w:val="variable"/>
-    <w:sig w:usb0="E00002FF" w:usb1="4000ACFF" w:usb2="00000001" w:usb3="00000000" w:csb0="0000019F" w:csb1="00000000"/>
-  </w:font>
-  <w:font w:name="Cambria">
-    <w:panose1 w:val="02040503050406030204"/>
-    <w:charset w:val="00"/>
-    <w:family w:val="roman"/>
-    <w:pitch w:val="variable"/>
-    <w:sig w:usb0="E00002FF" w:usb1="400004FF" w:usb2="00000000" w:usb3="00000000" w:csb0="0000019F" w:csb1="00000000"/>
-  </w:font>
-  <w:font w:name="Consolas">
-    <w:panose1 w:val="020B0609020204030204"/>
-    <w:charset w:val="00"/>
-    <w:family w:val="modern"/>
-    <w:pitch w:val="fixed"/>
-    <w:sig w:usb0="E10002FF" w:usb1="4000FCFF" w:usb2="00000009" w:usb3="00000000" w:csb0="0000019F" w:csb1="00000000"/>
-  </w:font>
-  <w:font w:name="Tahoma">
-    <w:panose1 w:val="020B0604030504040204"/>
-    <w:charset w:val="00"/>
-    <w:family w:val="swiss"/>
-    <w:pitch w:val="variable"/>
-    <w:sig w:usb0="E1002EFF" w:usb1="C000605B" w:usb2="00000029" w:usb3="00000000" w:csb0="000101FF" w:csb1="00000000"/>
-  </w:font>
-  <w:font w:name="Arial">
-    <w:panose1 w:val="020B0604020202020204"/>
-    <w:charset w:val="00"/>
-    <w:family w:val="swiss"/>
-    <w:pitch w:val="variable"/>
-    <w:sig w:usb0="E0002AFF" w:usb1="C0007843" w:usb2="00000009" w:usb3="00000000" w:csb0="000001FF" w:csb1="00000000"/>
-  </w:font>
-</w:fonts>
-</file>
-
-<file path=word/glossary/settings.xml><?xml version="1.0" encoding="utf-8"?>
-<w:settings xmlns:o="urn:schemas-microsoft-com:office:office" xmlns:r="http://schemas.openxmlformats.org/officeDocument/2006/relationships" xmlns:m="http://schemas.openxmlformats.org/officeDocument/2006/math" xmlns:v="urn:schemas-microsoft-com:vml" xmlns:w10="urn:schemas-microsoft-com:office:word" xmlns:w="http://schemas.openxmlformats.org/wordprocessingml/2006/main" xmlns:sl="http://schemas.openxmlformats.org/schemaLibrary/2006/main">
-  <w:view w:val="normal"/>
-  <w:defaultTabStop w:val="708"/>
-  <w:hyphenationZone w:val="425"/>
-  <w:characterSpacingControl w:val="doNotCompress"/>
-  <w:compat>
-    <w:useFELayout/>
-  </w:compat>
-  <w:rsids>
-    <w:rsidRoot w:val="00F11BE8"/>
-    <w:rsid w:val="00D01B2F"/>
-    <w:rsid w:val="00F11BE8"/>
-  </w:rsids>
-  <m:mathPr>
-    <m:mathFont m:val="Cambria Math"/>
-    <m:brkBin m:val="before"/>
-    <m:brkBinSub m:val="--"/>
-    <m:smallFrac m:val="off"/>
-    <m:dispDef/>
-    <m:lMargin m:val="0"/>
-    <m:rMargin m:val="0"/>
-    <m:defJc m:val="centerGroup"/>
-    <m:wrapIndent m:val="1440"/>
-    <m:intLim m:val="subSup"/>
-    <m:naryLim m:val="undOvr"/>
-  </m:mathPr>
-  <w:themeFontLang w:val="fr-FR"/>
-  <w:clrSchemeMapping w:bg1="light1" w:t1="dark1" w:bg2="light2" w:t2="dark2" w:accent1="accent1" w:accent2="accent2" w:accent3="accent3" w:accent4="accent4" w:accent5="accent5" w:accent6="accent6" w:hyperlink="hyperlink" w:followedHyperlink="followedHyperlink"/>
-  <w:decimalSymbol w:val=","/>
-  <w:listSeparator w:val=";"/>
-</w:settings>
-</file>
-
-<file path=word/glossary/styles.xml><?xml version="1.0" encoding="utf-8"?>
-<w:styles xmlns:r="http://schemas.openxmlformats.org/officeDocument/2006/relationships" xmlns:w="http://schemas.openxmlformats.org/wordprocessingml/2006/main">
+<file path=word/stylesWithEffects.xml><?xml version="1.0" encoding="utf-8"?>
+<w:styles xmlns:wpc="http://schemas.microsoft.com/office/word/2010/wordprocessingCanvas" xmlns:mc="http://schemas.openxmlformats.org/markup-compatibility/2006" xmlns:o="urn:schemas-microsoft-com:office:office" xmlns:r="http://schemas.openxmlformats.org/officeDocument/2006/relationships" xmlns:m="http://schemas.openxmlformats.org/officeDocument/2006/math" xmlns:v="urn:schemas-microsoft-com:vml" xmlns:wp14="http://schemas.microsoft.com/office/word/2010/wordprocessingDrawing" xmlns:wp="http://schemas.openxmlformats.org/drawingml/2006/wordprocessingDrawing" xmlns:w10="urn:schemas-microsoft-com:office:word" xmlns:w="http://schemas.openxmlformats.org/wordprocessingml/2006/main" xmlns:w14="http://schemas.microsoft.com/office/word/2010/wordml" xmlns:wpg="http://schemas.microsoft.com/office/word/2010/wordprocessingGroup" xmlns:wpi="http://schemas.microsoft.com/office/word/2010/wordprocessingInk" xmlns:wne="http://schemas.microsoft.com/office/word/2006/wordml" xmlns:wps="http://schemas.microsoft.com/office/word/2010/wordprocessingShape" mc:Ignorable="w14 wp14">
   <w:docDefaults>
     <w:rPrDefault>
       <w:rPr>
@@ -3661,7 +3706,374 @@
     <w:uiPriority w:val="99"/>
     <w:semiHidden/>
     <w:unhideWhenUsed/>
+    <w:tblPr>
+      <w:tblInd w:w="0" w:type="dxa"/>
+      <w:tblCellMar>
+        <w:top w:w="0" w:type="dxa"/>
+        <w:left w:w="108" w:type="dxa"/>
+        <w:bottom w:w="0" w:type="dxa"/>
+        <w:right w:w="108" w:type="dxa"/>
+      </w:tblCellMar>
+    </w:tblPr>
+  </w:style>
+  <w:style w:type="numbering" w:default="1" w:styleId="Aucuneliste">
+    <w:name w:val="No List"/>
+    <w:uiPriority w:val="99"/>
+    <w:semiHidden/>
+    <w:unhideWhenUsed/>
+  </w:style>
+</w:styles>
+</file>
+
+<file path=word/glossary/document.xml><?xml version="1.0" encoding="utf-8"?>
+<w:glossaryDocument xmlns:wpc="http://schemas.microsoft.com/office/word/2010/wordprocessingCanvas" xmlns:mc="http://schemas.openxmlformats.org/markup-compatibility/2006" xmlns:o="urn:schemas-microsoft-com:office:office" xmlns:r="http://schemas.openxmlformats.org/officeDocument/2006/relationships" xmlns:m="http://schemas.openxmlformats.org/officeDocument/2006/math" xmlns:v="urn:schemas-microsoft-com:vml" xmlns:wp14="http://schemas.microsoft.com/office/word/2010/wordprocessingDrawing" xmlns:wp="http://schemas.openxmlformats.org/drawingml/2006/wordprocessingDrawing" xmlns:w10="urn:schemas-microsoft-com:office:word" xmlns:w="http://schemas.openxmlformats.org/wordprocessingml/2006/main" xmlns:w14="http://schemas.microsoft.com/office/word/2010/wordml" xmlns:wpg="http://schemas.microsoft.com/office/word/2010/wordprocessingGroup" xmlns:wpi="http://schemas.microsoft.com/office/word/2010/wordprocessingInk" xmlns:wne="http://schemas.microsoft.com/office/word/2006/wordml" xmlns:wps="http://schemas.microsoft.com/office/word/2010/wordprocessingShape" mc:Ignorable="w14 wp14">
+  <w:docParts>
+    <w:docPart>
+      <w:docPartPr>
+        <w:name w:val="3FB2418A9E2B4FF483D2626F04428D3C"/>
+        <w:category>
+          <w:name w:val="Général"/>
+          <w:gallery w:val="placeholder"/>
+        </w:category>
+        <w:types>
+          <w:type w:val="bbPlcHdr"/>
+        </w:types>
+        <w:behaviors>
+          <w:behavior w:val="content"/>
+        </w:behaviors>
+        <w:guid w:val="{CF9BA38D-CFDF-4D70-8244-CF737239C693}"/>
+      </w:docPartPr>
+      <w:docPartBody>
+        <w:p>
+          <w:pPr>
+            <w:pStyle w:val="3FB2418A9E2B4FF483D2626F04428D3C"/>
+          </w:pPr>
+          <w:r>
+            <w:rPr>
+              <w:rFonts w:asciiTheme="majorHAnsi" w:eastAsiaTheme="majorEastAsia" w:hAnsiTheme="majorHAnsi" w:cstheme="majorBidi"/>
+              <w:sz w:val="36"/>
+              <w:szCs w:val="36"/>
+            </w:rPr>
+            <w:t>[Titre du document]</w:t>
+          </w:r>
+        </w:p>
+      </w:docPartBody>
+    </w:docPart>
+    <w:docPart>
+      <w:docPartPr>
+        <w:name w:val="79FFC63983C3439DB5D9D27BFB905754"/>
+        <w:category>
+          <w:name w:val="Général"/>
+          <w:gallery w:val="placeholder"/>
+        </w:category>
+        <w:types>
+          <w:type w:val="bbPlcHdr"/>
+        </w:types>
+        <w:behaviors>
+          <w:behavior w:val="content"/>
+        </w:behaviors>
+        <w:guid w:val="{FB16B085-1E20-400E-A42A-92A8F73D7AC3}"/>
+      </w:docPartPr>
+      <w:docPartBody>
+        <w:p>
+          <w:pPr>
+            <w:pStyle w:val="79FFC63983C3439DB5D9D27BFB905754"/>
+          </w:pPr>
+          <w:r>
+            <w:rPr>
+              <w:rFonts w:asciiTheme="majorHAnsi" w:eastAsiaTheme="majorEastAsia" w:hAnsiTheme="majorHAnsi" w:cstheme="majorBidi"/>
+              <w:b/>
+              <w:bCs/>
+              <w:color w:val="4F81BD" w:themeColor="accent1"/>
+              <w:sz w:val="36"/>
+              <w:szCs w:val="36"/>
+            </w:rPr>
+            <w:t>[Année]</w:t>
+          </w:r>
+        </w:p>
+      </w:docPartBody>
+    </w:docPart>
+  </w:docParts>
+</w:glossaryDocument>
+</file>
+
+<file path=word/glossary/fontTable.xml><?xml version="1.0" encoding="utf-8"?>
+<w:fonts xmlns:mc="http://schemas.openxmlformats.org/markup-compatibility/2006" xmlns:r="http://schemas.openxmlformats.org/officeDocument/2006/relationships" xmlns:w="http://schemas.openxmlformats.org/wordprocessingml/2006/main" xmlns:w14="http://schemas.microsoft.com/office/word/2010/wordml" mc:Ignorable="w14">
+  <w:font w:name="Symbol">
+    <w:panose1 w:val="05050102010706020507"/>
+    <w:charset w:val="02"/>
+    <w:family w:val="roman"/>
+    <w:pitch w:val="variable"/>
+    <w:sig w:usb0="00000000" w:usb1="10000000" w:usb2="00000000" w:usb3="00000000" w:csb0="80000000" w:csb1="00000000"/>
+  </w:font>
+  <w:font w:name="Times New Roman">
+    <w:panose1 w:val="02020603050405020304"/>
+    <w:charset w:val="00"/>
+    <w:family w:val="roman"/>
+    <w:pitch w:val="variable"/>
+    <w:sig w:usb0="E0002AFF" w:usb1="C0007841" w:usb2="00000009" w:usb3="00000000" w:csb0="000001FF" w:csb1="00000000"/>
+  </w:font>
+  <w:font w:name="Courier New">
+    <w:panose1 w:val="02070309020205020404"/>
+    <w:charset w:val="00"/>
+    <w:family w:val="modern"/>
+    <w:pitch w:val="fixed"/>
+    <w:sig w:usb0="E0002AFF" w:usb1="C0007843" w:usb2="00000009" w:usb3="00000000" w:csb0="000001FF" w:csb1="00000000"/>
+  </w:font>
+  <w:font w:name="Wingdings">
+    <w:panose1 w:val="05000000000000000000"/>
+    <w:charset w:val="02"/>
+    <w:family w:val="auto"/>
+    <w:pitch w:val="variable"/>
+    <w:sig w:usb0="00000000" w:usb1="10000000" w:usb2="00000000" w:usb3="00000000" w:csb0="80000000" w:csb1="00000000"/>
+  </w:font>
+  <w:font w:name="Calibri">
+    <w:panose1 w:val="020F0502020204030204"/>
+    <w:charset w:val="00"/>
+    <w:family w:val="swiss"/>
+    <w:pitch w:val="variable"/>
+    <w:sig w:usb0="E00002FF" w:usb1="4000ACFF" w:usb2="00000001" w:usb3="00000000" w:csb0="0000019F" w:csb1="00000000"/>
+  </w:font>
+  <w:font w:name="Cambria">
+    <w:panose1 w:val="02040503050406030204"/>
+    <w:charset w:val="00"/>
+    <w:family w:val="roman"/>
+    <w:pitch w:val="variable"/>
+    <w:sig w:usb0="E00002FF" w:usb1="400004FF" w:usb2="00000000" w:usb3="00000000" w:csb0="0000019F" w:csb1="00000000"/>
+  </w:font>
+  <w:font w:name="Consolas">
+    <w:panose1 w:val="020B0609020204030204"/>
+    <w:charset w:val="00"/>
+    <w:family w:val="modern"/>
+    <w:pitch w:val="fixed"/>
+    <w:sig w:usb0="E10002FF" w:usb1="4000FCFF" w:usb2="00000009" w:usb3="00000000" w:csb0="0000019F" w:csb1="00000000"/>
+  </w:font>
+  <w:font w:name="Tahoma">
+    <w:panose1 w:val="020B0604030504040204"/>
+    <w:charset w:val="00"/>
+    <w:family w:val="swiss"/>
+    <w:notTrueType/>
+    <w:pitch w:val="variable"/>
+    <w:sig w:usb0="00000003" w:usb1="00000000" w:usb2="00000000" w:usb3="00000000" w:csb0="00000001" w:csb1="00000000"/>
+  </w:font>
+  <w:font w:name="Arial">
+    <w:panose1 w:val="020B0604020202020204"/>
+    <w:charset w:val="00"/>
+    <w:family w:val="swiss"/>
+    <w:pitch w:val="variable"/>
+    <w:sig w:usb0="E0002AFF" w:usb1="C0007843" w:usb2="00000009" w:usb3="00000000" w:csb0="000001FF" w:csb1="00000000"/>
+  </w:font>
+</w:fonts>
+</file>
+
+<file path=word/glossary/settings.xml><?xml version="1.0" encoding="utf-8"?>
+<w:settings xmlns:mc="http://schemas.openxmlformats.org/markup-compatibility/2006" xmlns:o="urn:schemas-microsoft-com:office:office" xmlns:r="http://schemas.openxmlformats.org/officeDocument/2006/relationships" xmlns:m="http://schemas.openxmlformats.org/officeDocument/2006/math" xmlns:v="urn:schemas-microsoft-com:vml" xmlns:w10="urn:schemas-microsoft-com:office:word" xmlns:w="http://schemas.openxmlformats.org/wordprocessingml/2006/main" xmlns:w14="http://schemas.microsoft.com/office/word/2010/wordml" xmlns:sl="http://schemas.openxmlformats.org/schemaLibrary/2006/main" mc:Ignorable="w14">
+  <w:view w:val="normal"/>
+  <w:defaultTabStop w:val="708"/>
+  <w:hyphenationZone w:val="425"/>
+  <w:characterSpacingControl w:val="doNotCompress"/>
+  <w:compat>
+    <w:useFELayout/>
+    <w:compatSetting w:name="compatibilityMode" w:uri="http://schemas.microsoft.com/office/word" w:val="12"/>
+  </w:compat>
+  <w:rsids>
+    <w:rsidRoot w:val="00F11BE8"/>
+    <w:rsid w:val="000345D7"/>
+    <w:rsid w:val="00CA2BB9"/>
+    <w:rsid w:val="00D01B2F"/>
+    <w:rsid w:val="00F11BE8"/>
+  </w:rsids>
+  <m:mathPr>
+    <m:mathFont m:val="Cambria Math"/>
+    <m:brkBin m:val="before"/>
+    <m:brkBinSub m:val="--"/>
+    <m:smallFrac m:val="0"/>
+    <m:dispDef/>
+    <m:lMargin m:val="0"/>
+    <m:rMargin m:val="0"/>
+    <m:defJc m:val="centerGroup"/>
+    <m:wrapIndent m:val="1440"/>
+    <m:intLim m:val="subSup"/>
+    <m:naryLim m:val="undOvr"/>
+  </m:mathPr>
+  <w:themeFontLang w:val="fr-FR"/>
+  <w:clrSchemeMapping w:bg1="light1" w:t1="dark1" w:bg2="light2" w:t2="dark2" w:accent1="accent1" w:accent2="accent2" w:accent3="accent3" w:accent4="accent4" w:accent5="accent5" w:accent6="accent6" w:hyperlink="hyperlink" w:followedHyperlink="followedHyperlink"/>
+  <w:decimalSymbol w:val=","/>
+  <w:listSeparator w:val=";"/>
+</w:settings>
+</file>
+
+<file path=word/glossary/styles.xml><?xml version="1.0" encoding="utf-8"?>
+<w:styles xmlns:mc="http://schemas.openxmlformats.org/markup-compatibility/2006" xmlns:r="http://schemas.openxmlformats.org/officeDocument/2006/relationships" xmlns:w="http://schemas.openxmlformats.org/wordprocessingml/2006/main" xmlns:w14="http://schemas.microsoft.com/office/word/2010/wordml" mc:Ignorable="w14">
+  <w:docDefaults>
+    <w:rPrDefault>
+      <w:rPr>
+        <w:rFonts w:asciiTheme="minorHAnsi" w:eastAsiaTheme="minorEastAsia" w:hAnsiTheme="minorHAnsi" w:cstheme="minorBidi"/>
+        <w:sz w:val="22"/>
+        <w:szCs w:val="22"/>
+        <w:lang w:val="fr-FR" w:eastAsia="fr-FR" w:bidi="ar-SA"/>
+      </w:rPr>
+    </w:rPrDefault>
+    <w:pPrDefault>
+      <w:pPr>
+        <w:spacing w:after="200" w:line="276" w:lineRule="auto"/>
+      </w:pPr>
+    </w:pPrDefault>
+  </w:docDefaults>
+  <w:latentStyles w:defLockedState="0" w:defUIPriority="99" w:defSemiHidden="1" w:defUnhideWhenUsed="1" w:defQFormat="0" w:count="267">
+    <w:lsdException w:name="Normal" w:semiHidden="0" w:uiPriority="0" w:unhideWhenUsed="0" w:qFormat="1"/>
+    <w:lsdException w:name="heading 1" w:semiHidden="0" w:uiPriority="9" w:unhideWhenUsed="0" w:qFormat="1"/>
+    <w:lsdException w:name="heading 2" w:uiPriority="9" w:qFormat="1"/>
+    <w:lsdException w:name="heading 3" w:uiPriority="9" w:qFormat="1"/>
+    <w:lsdException w:name="heading 4" w:uiPriority="9" w:qFormat="1"/>
+    <w:lsdException w:name="heading 5" w:uiPriority="9" w:qFormat="1"/>
+    <w:lsdException w:name="heading 6" w:uiPriority="9" w:qFormat="1"/>
+    <w:lsdException w:name="heading 7" w:uiPriority="9" w:qFormat="1"/>
+    <w:lsdException w:name="heading 8" w:uiPriority="9" w:qFormat="1"/>
+    <w:lsdException w:name="heading 9" w:uiPriority="9" w:qFormat="1"/>
+    <w:lsdException w:name="toc 1" w:uiPriority="39"/>
+    <w:lsdException w:name="toc 2" w:uiPriority="39"/>
+    <w:lsdException w:name="toc 3" w:uiPriority="39"/>
+    <w:lsdException w:name="toc 4" w:uiPriority="39"/>
+    <w:lsdException w:name="toc 5" w:uiPriority="39"/>
+    <w:lsdException w:name="toc 6" w:uiPriority="39"/>
+    <w:lsdException w:name="toc 7" w:uiPriority="39"/>
+    <w:lsdException w:name="toc 8" w:uiPriority="39"/>
+    <w:lsdException w:name="toc 9" w:uiPriority="39"/>
+    <w:lsdException w:name="caption" w:uiPriority="35" w:qFormat="1"/>
+    <w:lsdException w:name="Title" w:semiHidden="0" w:uiPriority="10" w:unhideWhenUsed="0" w:qFormat="1"/>
+    <w:lsdException w:name="Default Paragraph Font" w:uiPriority="1"/>
+    <w:lsdException w:name="Subtitle" w:semiHidden="0" w:uiPriority="11" w:unhideWhenUsed="0" w:qFormat="1"/>
+    <w:lsdException w:name="Strong" w:semiHidden="0" w:uiPriority="22" w:unhideWhenUsed="0" w:qFormat="1"/>
+    <w:lsdException w:name="Emphasis" w:semiHidden="0" w:uiPriority="20" w:unhideWhenUsed="0" w:qFormat="1"/>
+    <w:lsdException w:name="Table Grid" w:semiHidden="0" w:uiPriority="59" w:unhideWhenUsed="0"/>
+    <w:lsdException w:name="Placeholder Text" w:unhideWhenUsed="0"/>
+    <w:lsdException w:name="No Spacing" w:semiHidden="0" w:uiPriority="1" w:unhideWhenUsed="0" w:qFormat="1"/>
+    <w:lsdException w:name="Light Shading" w:semiHidden="0" w:uiPriority="60" w:unhideWhenUsed="0"/>
+    <w:lsdException w:name="Light List" w:semiHidden="0" w:uiPriority="61" w:unhideWhenUsed="0"/>
+    <w:lsdException w:name="Light Grid" w:semiHidden="0" w:uiPriority="62" w:unhideWhenUsed="0"/>
+    <w:lsdException w:name="Medium Shading 1" w:semiHidden="0" w:uiPriority="63" w:unhideWhenUsed="0"/>
+    <w:lsdException w:name="Medium Shading 2" w:semiHidden="0" w:uiPriority="64" w:unhideWhenUsed="0"/>
+    <w:lsdException w:name="Medium List 1" w:semiHidden="0" w:uiPriority="65" w:unhideWhenUsed="0"/>
+    <w:lsdException w:name="Medium List 2" w:semiHidden="0" w:uiPriority="66" w:unhideWhenUsed="0"/>
+    <w:lsdException w:name="Medium Grid 1" w:semiHidden="0" w:uiPriority="67" w:unhideWhenUsed="0"/>
+    <w:lsdException w:name="Medium Grid 2" w:semiHidden="0" w:uiPriority="68" w:unhideWhenUsed="0"/>
+    <w:lsdException w:name="Medium Grid 3" w:semiHidden="0" w:uiPriority="69" w:unhideWhenUsed="0"/>
+    <w:lsdException w:name="Dark List" w:semiHidden="0" w:uiPriority="70" w:unhideWhenUsed="0"/>
+    <w:lsdException w:name="Colorful Shading" w:semiHidden="0" w:uiPriority="71" w:unhideWhenUsed="0"/>
+    <w:lsdException w:name="Colorful List" w:semiHidden="0" w:uiPriority="72" w:unhideWhenUsed="0"/>
+    <w:lsdException w:name="Colorful Grid" w:semiHidden="0" w:uiPriority="73" w:unhideWhenUsed="0"/>
+    <w:lsdException w:name="Light Shading Accent 1" w:semiHidden="0" w:uiPriority="60" w:unhideWhenUsed="0"/>
+    <w:lsdException w:name="Light List Accent 1" w:semiHidden="0" w:uiPriority="61" w:unhideWhenUsed="0"/>
+    <w:lsdException w:name="Light Grid Accent 1" w:semiHidden="0" w:uiPriority="62" w:unhideWhenUsed="0"/>
+    <w:lsdException w:name="Medium Shading 1 Accent 1" w:semiHidden="0" w:uiPriority="63" w:unhideWhenUsed="0"/>
+    <w:lsdException w:name="Medium Shading 2 Accent 1" w:semiHidden="0" w:uiPriority="64" w:unhideWhenUsed="0"/>
+    <w:lsdException w:name="Medium List 1 Accent 1" w:semiHidden="0" w:uiPriority="65" w:unhideWhenUsed="0"/>
+    <w:lsdException w:name="Revision" w:unhideWhenUsed="0"/>
+    <w:lsdException w:name="List Paragraph" w:semiHidden="0" w:uiPriority="34" w:unhideWhenUsed="0" w:qFormat="1"/>
+    <w:lsdException w:name="Quote" w:semiHidden="0" w:uiPriority="29" w:unhideWhenUsed="0" w:qFormat="1"/>
+    <w:lsdException w:name="Intense Quote" w:semiHidden="0" w:uiPriority="30" w:unhideWhenUsed="0" w:qFormat="1"/>
+    <w:lsdException w:name="Medium List 2 Accent 1" w:semiHidden="0" w:uiPriority="66" w:unhideWhenUsed="0"/>
+    <w:lsdException w:name="Medium Grid 1 Accent 1" w:semiHidden="0" w:uiPriority="67" w:unhideWhenUsed="0"/>
+    <w:lsdException w:name="Medium Grid 2 Accent 1" w:semiHidden="0" w:uiPriority="68" w:unhideWhenUsed="0"/>
+    <w:lsdException w:name="Medium Grid 3 Accent 1" w:semiHidden="0" w:uiPriority="69" w:unhideWhenUsed="0"/>
+    <w:lsdException w:name="Dark List Accent 1" w:semiHidden="0" w:uiPriority="70" w:unhideWhenUsed="0"/>
+    <w:lsdException w:name="Colorful Shading Accent 1" w:semiHidden="0" w:uiPriority="71" w:unhideWhenUsed="0"/>
+    <w:lsdException w:name="Colorful List Accent 1" w:semiHidden="0" w:uiPriority="72" w:unhideWhenUsed="0"/>
+    <w:lsdException w:name="Colorful Grid Accent 1" w:semiHidden="0" w:uiPriority="73" w:unhideWhenUsed="0"/>
+    <w:lsdException w:name="Light Shading Accent 2" w:semiHidden="0" w:uiPriority="60" w:unhideWhenUsed="0"/>
+    <w:lsdException w:name="Light List Accent 2" w:semiHidden="0" w:uiPriority="61" w:unhideWhenUsed="0"/>
+    <w:lsdException w:name="Light Grid Accent 2" w:semiHidden="0" w:uiPriority="62" w:unhideWhenUsed="0"/>
+    <w:lsdException w:name="Medium Shading 1 Accent 2" w:semiHidden="0" w:uiPriority="63" w:unhideWhenUsed="0"/>
+    <w:lsdException w:name="Medium Shading 2 Accent 2" w:semiHidden="0" w:uiPriority="64" w:unhideWhenUsed="0"/>
+    <w:lsdException w:name="Medium List 1 Accent 2" w:semiHidden="0" w:uiPriority="65" w:unhideWhenUsed="0"/>
+    <w:lsdException w:name="Medium List 2 Accent 2" w:semiHidden="0" w:uiPriority="66" w:unhideWhenUsed="0"/>
+    <w:lsdException w:name="Medium Grid 1 Accent 2" w:semiHidden="0" w:uiPriority="67" w:unhideWhenUsed="0"/>
+    <w:lsdException w:name="Medium Grid 2 Accent 2" w:semiHidden="0" w:uiPriority="68" w:unhideWhenUsed="0"/>
+    <w:lsdException w:name="Medium Grid 3 Accent 2" w:semiHidden="0" w:uiPriority="69" w:unhideWhenUsed="0"/>
+    <w:lsdException w:name="Dark List Accent 2" w:semiHidden="0" w:uiPriority="70" w:unhideWhenUsed="0"/>
+    <w:lsdException w:name="Colorful Shading Accent 2" w:semiHidden="0" w:uiPriority="71" w:unhideWhenUsed="0"/>
+    <w:lsdException w:name="Colorful List Accent 2" w:semiHidden="0" w:uiPriority="72" w:unhideWhenUsed="0"/>
+    <w:lsdException w:name="Colorful Grid Accent 2" w:semiHidden="0" w:uiPriority="73" w:unhideWhenUsed="0"/>
+    <w:lsdException w:name="Light Shading Accent 3" w:semiHidden="0" w:uiPriority="60" w:unhideWhenUsed="0"/>
+    <w:lsdException w:name="Light List Accent 3" w:semiHidden="0" w:uiPriority="61" w:unhideWhenUsed="0"/>
+    <w:lsdException w:name="Light Grid Accent 3" w:semiHidden="0" w:uiPriority="62" w:unhideWhenUsed="0"/>
+    <w:lsdException w:name="Medium Shading 1 Accent 3" w:semiHidden="0" w:uiPriority="63" w:unhideWhenUsed="0"/>
+    <w:lsdException w:name="Medium Shading 2 Accent 3" w:semiHidden="0" w:uiPriority="64" w:unhideWhenUsed="0"/>
+    <w:lsdException w:name="Medium List 1 Accent 3" w:semiHidden="0" w:uiPriority="65" w:unhideWhenUsed="0"/>
+    <w:lsdException w:name="Medium List 2 Accent 3" w:semiHidden="0" w:uiPriority="66" w:unhideWhenUsed="0"/>
+    <w:lsdException w:name="Medium Grid 1 Accent 3" w:semiHidden="0" w:uiPriority="67" w:unhideWhenUsed="0"/>
+    <w:lsdException w:name="Medium Grid 2 Accent 3" w:semiHidden="0" w:uiPriority="68" w:unhideWhenUsed="0"/>
+    <w:lsdException w:name="Medium Grid 3 Accent 3" w:semiHidden="0" w:uiPriority="69" w:unhideWhenUsed="0"/>
+    <w:lsdException w:name="Dark List Accent 3" w:semiHidden="0" w:uiPriority="70" w:unhideWhenUsed="0"/>
+    <w:lsdException w:name="Colorful Shading Accent 3" w:semiHidden="0" w:uiPriority="71" w:unhideWhenUsed="0"/>
+    <w:lsdException w:name="Colorful List Accent 3" w:semiHidden="0" w:uiPriority="72" w:unhideWhenUsed="0"/>
+    <w:lsdException w:name="Colorful Grid Accent 3" w:semiHidden="0" w:uiPriority="73" w:unhideWhenUsed="0"/>
+    <w:lsdException w:name="Light Shading Accent 4" w:semiHidden="0" w:uiPriority="60" w:unhideWhenUsed="0"/>
+    <w:lsdException w:name="Light List Accent 4" w:semiHidden="0" w:uiPriority="61" w:unhideWhenUsed="0"/>
+    <w:lsdException w:name="Light Grid Accent 4" w:semiHidden="0" w:uiPriority="62" w:unhideWhenUsed="0"/>
+    <w:lsdException w:name="Medium Shading 1 Accent 4" w:semiHidden="0" w:uiPriority="63" w:unhideWhenUsed="0"/>
+    <w:lsdException w:name="Medium Shading 2 Accent 4" w:semiHidden="0" w:uiPriority="64" w:unhideWhenUsed="0"/>
+    <w:lsdException w:name="Medium List 1 Accent 4" w:semiHidden="0" w:uiPriority="65" w:unhideWhenUsed="0"/>
+    <w:lsdException w:name="Medium List 2 Accent 4" w:semiHidden="0" w:uiPriority="66" w:unhideWhenUsed="0"/>
+    <w:lsdException w:name="Medium Grid 1 Accent 4" w:semiHidden="0" w:uiPriority="67" w:unhideWhenUsed="0"/>
+    <w:lsdException w:name="Medium Grid 2 Accent 4" w:semiHidden="0" w:uiPriority="68" w:unhideWhenUsed="0"/>
+    <w:lsdException w:name="Medium Grid 3 Accent 4" w:semiHidden="0" w:uiPriority="69" w:unhideWhenUsed="0"/>
+    <w:lsdException w:name="Dark List Accent 4" w:semiHidden="0" w:uiPriority="70" w:unhideWhenUsed="0"/>
+    <w:lsdException w:name="Colorful Shading Accent 4" w:semiHidden="0" w:uiPriority="71" w:unhideWhenUsed="0"/>
+    <w:lsdException w:name="Colorful List Accent 4" w:semiHidden="0" w:uiPriority="72" w:unhideWhenUsed="0"/>
+    <w:lsdException w:name="Colorful Grid Accent 4" w:semiHidden="0" w:uiPriority="73" w:unhideWhenUsed="0"/>
+    <w:lsdException w:name="Light Shading Accent 5" w:semiHidden="0" w:uiPriority="60" w:unhideWhenUsed="0"/>
+    <w:lsdException w:name="Light List Accent 5" w:semiHidden="0" w:uiPriority="61" w:unhideWhenUsed="0"/>
+    <w:lsdException w:name="Light Grid Accent 5" w:semiHidden="0" w:uiPriority="62" w:unhideWhenUsed="0"/>
+    <w:lsdException w:name="Medium Shading 1 Accent 5" w:semiHidden="0" w:uiPriority="63" w:unhideWhenUsed="0"/>
+    <w:lsdException w:name="Medium Shading 2 Accent 5" w:semiHidden="0" w:uiPriority="64" w:unhideWhenUsed="0"/>
+    <w:lsdException w:name="Medium List 1 Accent 5" w:semiHidden="0" w:uiPriority="65" w:unhideWhenUsed="0"/>
+    <w:lsdException w:name="Medium List 2 Accent 5" w:semiHidden="0" w:uiPriority="66" w:unhideWhenUsed="0"/>
+    <w:lsdException w:name="Medium Grid 1 Accent 5" w:semiHidden="0" w:uiPriority="67" w:unhideWhenUsed="0"/>
+    <w:lsdException w:name="Medium Grid 2 Accent 5" w:semiHidden="0" w:uiPriority="68" w:unhideWhenUsed="0"/>
+    <w:lsdException w:name="Medium Grid 3 Accent 5" w:semiHidden="0" w:uiPriority="69" w:unhideWhenUsed="0"/>
+    <w:lsdException w:name="Dark List Accent 5" w:semiHidden="0" w:uiPriority="70" w:unhideWhenUsed="0"/>
+    <w:lsdException w:name="Colorful Shading Accent 5" w:semiHidden="0" w:uiPriority="71" w:unhideWhenUsed="0"/>
+    <w:lsdException w:name="Colorful List Accent 5" w:semiHidden="0" w:uiPriority="72" w:unhideWhenUsed="0"/>
+    <w:lsdException w:name="Colorful Grid Accent 5" w:semiHidden="0" w:uiPriority="73" w:unhideWhenUsed="0"/>
+    <w:lsdException w:name="Light Shading Accent 6" w:semiHidden="0" w:uiPriority="60" w:unhideWhenUsed="0"/>
+    <w:lsdException w:name="Light List Accent 6" w:semiHidden="0" w:uiPriority="61" w:unhideWhenUsed="0"/>
+    <w:lsdException w:name="Light Grid Accent 6" w:semiHidden="0" w:uiPriority="62" w:unhideWhenUsed="0"/>
+    <w:lsdException w:name="Medium Shading 1 Accent 6" w:semiHidden="0" w:uiPriority="63" w:unhideWhenUsed="0"/>
+    <w:lsdException w:name="Medium Shading 2 Accent 6" w:semiHidden="0" w:uiPriority="64" w:unhideWhenUsed="0"/>
+    <w:lsdException w:name="Medium List 1 Accent 6" w:semiHidden="0" w:uiPriority="65" w:unhideWhenUsed="0"/>
+    <w:lsdException w:name="Medium List 2 Accent 6" w:semiHidden="0" w:uiPriority="66" w:unhideWhenUsed="0"/>
+    <w:lsdException w:name="Medium Grid 1 Accent 6" w:semiHidden="0" w:uiPriority="67" w:unhideWhenUsed="0"/>
+    <w:lsdException w:name="Medium Grid 2 Accent 6" w:semiHidden="0" w:uiPriority="68" w:unhideWhenUsed="0"/>
+    <w:lsdException w:name="Medium Grid 3 Accent 6" w:semiHidden="0" w:uiPriority="69" w:unhideWhenUsed="0"/>
+    <w:lsdException w:name="Dark List Accent 6" w:semiHidden="0" w:uiPriority="70" w:unhideWhenUsed="0"/>
+    <w:lsdException w:name="Colorful Shading Accent 6" w:semiHidden="0" w:uiPriority="71" w:unhideWhenUsed="0"/>
+    <w:lsdException w:name="Colorful List Accent 6" w:semiHidden="0" w:uiPriority="72" w:unhideWhenUsed="0"/>
+    <w:lsdException w:name="Colorful Grid Accent 6" w:semiHidden="0" w:uiPriority="73" w:unhideWhenUsed="0"/>
+    <w:lsdException w:name="Subtle Emphasis" w:semiHidden="0" w:uiPriority="19" w:unhideWhenUsed="0" w:qFormat="1"/>
+    <w:lsdException w:name="Intense Emphasis" w:semiHidden="0" w:uiPriority="21" w:unhideWhenUsed="0" w:qFormat="1"/>
+    <w:lsdException w:name="Subtle Reference" w:semiHidden="0" w:uiPriority="31" w:unhideWhenUsed="0" w:qFormat="1"/>
+    <w:lsdException w:name="Intense Reference" w:semiHidden="0" w:uiPriority="32" w:unhideWhenUsed="0" w:qFormat="1"/>
+    <w:lsdException w:name="Book Title" w:semiHidden="0" w:uiPriority="33" w:unhideWhenUsed="0" w:qFormat="1"/>
+    <w:lsdException w:name="Bibliography" w:uiPriority="37"/>
+    <w:lsdException w:name="TOC Heading" w:uiPriority="39" w:qFormat="1"/>
+  </w:latentStyles>
+  <w:style w:type="paragraph" w:default="1" w:styleId="Normal">
+    <w:name w:val="Normal"/>
     <w:qFormat/>
+  </w:style>
+  <w:style w:type="character" w:default="1" w:styleId="Policepardfaut">
+    <w:name w:val="Default Paragraph Font"/>
+    <w:uiPriority w:val="1"/>
+    <w:semiHidden/>
+    <w:unhideWhenUsed/>
+  </w:style>
+  <w:style w:type="table" w:default="1" w:styleId="TableauNormal">
+    <w:name w:val="Normal Table"/>
+    <w:uiPriority w:val="99"/>
+    <w:semiHidden/>
+    <w:unhideWhenUsed/>
     <w:tblPr>
       <w:tblInd w:w="0" w:type="dxa"/>
       <w:tblCellMar>
@@ -3689,8 +4101,198 @@
 </w:styles>
 </file>
 
+<file path=word/glossary/stylesWithEffects.xml><?xml version="1.0" encoding="utf-8"?>
+<w:styles xmlns:wpc="http://schemas.microsoft.com/office/word/2010/wordprocessingCanvas" xmlns:mc="http://schemas.openxmlformats.org/markup-compatibility/2006" xmlns:o="urn:schemas-microsoft-com:office:office" xmlns:r="http://schemas.openxmlformats.org/officeDocument/2006/relationships" xmlns:m="http://schemas.openxmlformats.org/officeDocument/2006/math" xmlns:v="urn:schemas-microsoft-com:vml" xmlns:wp14="http://schemas.microsoft.com/office/word/2010/wordprocessingDrawing" xmlns:wp="http://schemas.openxmlformats.org/drawingml/2006/wordprocessingDrawing" xmlns:w10="urn:schemas-microsoft-com:office:word" xmlns:w="http://schemas.openxmlformats.org/wordprocessingml/2006/main" xmlns:w14="http://schemas.microsoft.com/office/word/2010/wordml" xmlns:wpg="http://schemas.microsoft.com/office/word/2010/wordprocessingGroup" xmlns:wpi="http://schemas.microsoft.com/office/word/2010/wordprocessingInk" xmlns:wne="http://schemas.microsoft.com/office/word/2006/wordml" xmlns:wps="http://schemas.microsoft.com/office/word/2010/wordprocessingShape" mc:Ignorable="w14 wp14">
+  <w:docDefaults>
+    <w:rPrDefault>
+      <w:rPr>
+        <w:rFonts w:asciiTheme="minorHAnsi" w:eastAsiaTheme="minorEastAsia" w:hAnsiTheme="minorHAnsi" w:cstheme="minorBidi"/>
+        <w:sz w:val="22"/>
+        <w:szCs w:val="22"/>
+        <w:lang w:val="fr-FR" w:eastAsia="fr-FR" w:bidi="ar-SA"/>
+      </w:rPr>
+    </w:rPrDefault>
+    <w:pPrDefault>
+      <w:pPr>
+        <w:spacing w:after="200" w:line="276" w:lineRule="auto"/>
+      </w:pPr>
+    </w:pPrDefault>
+  </w:docDefaults>
+  <w:latentStyles w:defLockedState="0" w:defUIPriority="99" w:defSemiHidden="1" w:defUnhideWhenUsed="1" w:defQFormat="0" w:count="267">
+    <w:lsdException w:name="Normal" w:semiHidden="0" w:uiPriority="0" w:unhideWhenUsed="0" w:qFormat="1"/>
+    <w:lsdException w:name="heading 1" w:semiHidden="0" w:uiPriority="9" w:unhideWhenUsed="0" w:qFormat="1"/>
+    <w:lsdException w:name="heading 2" w:uiPriority="9" w:qFormat="1"/>
+    <w:lsdException w:name="heading 3" w:uiPriority="9" w:qFormat="1"/>
+    <w:lsdException w:name="heading 4" w:uiPriority="9" w:qFormat="1"/>
+    <w:lsdException w:name="heading 5" w:uiPriority="9" w:qFormat="1"/>
+    <w:lsdException w:name="heading 6" w:uiPriority="9" w:qFormat="1"/>
+    <w:lsdException w:name="heading 7" w:uiPriority="9" w:qFormat="1"/>
+    <w:lsdException w:name="heading 8" w:uiPriority="9" w:qFormat="1"/>
+    <w:lsdException w:name="heading 9" w:uiPriority="9" w:qFormat="1"/>
+    <w:lsdException w:name="toc 1" w:uiPriority="39"/>
+    <w:lsdException w:name="toc 2" w:uiPriority="39"/>
+    <w:lsdException w:name="toc 3" w:uiPriority="39"/>
+    <w:lsdException w:name="toc 4" w:uiPriority="39"/>
+    <w:lsdException w:name="toc 5" w:uiPriority="39"/>
+    <w:lsdException w:name="toc 6" w:uiPriority="39"/>
+    <w:lsdException w:name="toc 7" w:uiPriority="39"/>
+    <w:lsdException w:name="toc 8" w:uiPriority="39"/>
+    <w:lsdException w:name="toc 9" w:uiPriority="39"/>
+    <w:lsdException w:name="caption" w:uiPriority="35" w:qFormat="1"/>
+    <w:lsdException w:name="Title" w:semiHidden="0" w:uiPriority="10" w:unhideWhenUsed="0" w:qFormat="1"/>
+    <w:lsdException w:name="Default Paragraph Font" w:uiPriority="1"/>
+    <w:lsdException w:name="Subtitle" w:semiHidden="0" w:uiPriority="11" w:unhideWhenUsed="0" w:qFormat="1"/>
+    <w:lsdException w:name="Strong" w:semiHidden="0" w:uiPriority="22" w:unhideWhenUsed="0" w:qFormat="1"/>
+    <w:lsdException w:name="Emphasis" w:semiHidden="0" w:uiPriority="20" w:unhideWhenUsed="0" w:qFormat="1"/>
+    <w:lsdException w:name="Table Grid" w:semiHidden="0" w:uiPriority="59" w:unhideWhenUsed="0"/>
+    <w:lsdException w:name="Placeholder Text" w:unhideWhenUsed="0"/>
+    <w:lsdException w:name="No Spacing" w:semiHidden="0" w:uiPriority="1" w:unhideWhenUsed="0" w:qFormat="1"/>
+    <w:lsdException w:name="Light Shading" w:semiHidden="0" w:uiPriority="60" w:unhideWhenUsed="0"/>
+    <w:lsdException w:name="Light List" w:semiHidden="0" w:uiPriority="61" w:unhideWhenUsed="0"/>
+    <w:lsdException w:name="Light Grid" w:semiHidden="0" w:uiPriority="62" w:unhideWhenUsed="0"/>
+    <w:lsdException w:name="Medium Shading 1" w:semiHidden="0" w:uiPriority="63" w:unhideWhenUsed="0"/>
+    <w:lsdException w:name="Medium Shading 2" w:semiHidden="0" w:uiPriority="64" w:unhideWhenUsed="0"/>
+    <w:lsdException w:name="Medium List 1" w:semiHidden="0" w:uiPriority="65" w:unhideWhenUsed="0"/>
+    <w:lsdException w:name="Medium List 2" w:semiHidden="0" w:uiPriority="66" w:unhideWhenUsed="0"/>
+    <w:lsdException w:name="Medium Grid 1" w:semiHidden="0" w:uiPriority="67" w:unhideWhenUsed="0"/>
+    <w:lsdException w:name="Medium Grid 2" w:semiHidden="0" w:uiPriority="68" w:unhideWhenUsed="0"/>
+    <w:lsdException w:name="Medium Grid 3" w:semiHidden="0" w:uiPriority="69" w:unhideWhenUsed="0"/>
+    <w:lsdException w:name="Dark List" w:semiHidden="0" w:uiPriority="70" w:unhideWhenUsed="0"/>
+    <w:lsdException w:name="Colorful Shading" w:semiHidden="0" w:uiPriority="71" w:unhideWhenUsed="0"/>
+    <w:lsdException w:name="Colorful List" w:semiHidden="0" w:uiPriority="72" w:unhideWhenUsed="0"/>
+    <w:lsdException w:name="Colorful Grid" w:semiHidden="0" w:uiPriority="73" w:unhideWhenUsed="0"/>
+    <w:lsdException w:name="Light Shading Accent 1" w:semiHidden="0" w:uiPriority="60" w:unhideWhenUsed="0"/>
+    <w:lsdException w:name="Light List Accent 1" w:semiHidden="0" w:uiPriority="61" w:unhideWhenUsed="0"/>
+    <w:lsdException w:name="Light Grid Accent 1" w:semiHidden="0" w:uiPriority="62" w:unhideWhenUsed="0"/>
+    <w:lsdException w:name="Medium Shading 1 Accent 1" w:semiHidden="0" w:uiPriority="63" w:unhideWhenUsed="0"/>
+    <w:lsdException w:name="Medium Shading 2 Accent 1" w:semiHidden="0" w:uiPriority="64" w:unhideWhenUsed="0"/>
+    <w:lsdException w:name="Medium List 1 Accent 1" w:semiHidden="0" w:uiPriority="65" w:unhideWhenUsed="0"/>
+    <w:lsdException w:name="Revision" w:unhideWhenUsed="0"/>
+    <w:lsdException w:name="List Paragraph" w:semiHidden="0" w:uiPriority="34" w:unhideWhenUsed="0" w:qFormat="1"/>
+    <w:lsdException w:name="Quote" w:semiHidden="0" w:uiPriority="29" w:unhideWhenUsed="0" w:qFormat="1"/>
+    <w:lsdException w:name="Intense Quote" w:semiHidden="0" w:uiPriority="30" w:unhideWhenUsed="0" w:qFormat="1"/>
+    <w:lsdException w:name="Medium List 2 Accent 1" w:semiHidden="0" w:uiPriority="66" w:unhideWhenUsed="0"/>
+    <w:lsdException w:name="Medium Grid 1 Accent 1" w:semiHidden="0" w:uiPriority="67" w:unhideWhenUsed="0"/>
+    <w:lsdException w:name="Medium Grid 2 Accent 1" w:semiHidden="0" w:uiPriority="68" w:unhideWhenUsed="0"/>
+    <w:lsdException w:name="Medium Grid 3 Accent 1" w:semiHidden="0" w:uiPriority="69" w:unhideWhenUsed="0"/>
+    <w:lsdException w:name="Dark List Accent 1" w:semiHidden="0" w:uiPriority="70" w:unhideWhenUsed="0"/>
+    <w:lsdException w:name="Colorful Shading Accent 1" w:semiHidden="0" w:uiPriority="71" w:unhideWhenUsed="0"/>
+    <w:lsdException w:name="Colorful List Accent 1" w:semiHidden="0" w:uiPriority="72" w:unhideWhenUsed="0"/>
+    <w:lsdException w:name="Colorful Grid Accent 1" w:semiHidden="0" w:uiPriority="73" w:unhideWhenUsed="0"/>
+    <w:lsdException w:name="Light Shading Accent 2" w:semiHidden="0" w:uiPriority="60" w:unhideWhenUsed="0"/>
+    <w:lsdException w:name="Light List Accent 2" w:semiHidden="0" w:uiPriority="61" w:unhideWhenUsed="0"/>
+    <w:lsdException w:name="Light Grid Accent 2" w:semiHidden="0" w:uiPriority="62" w:unhideWhenUsed="0"/>
+    <w:lsdException w:name="Medium Shading 1 Accent 2" w:semiHidden="0" w:uiPriority="63" w:unhideWhenUsed="0"/>
+    <w:lsdException w:name="Medium Shading 2 Accent 2" w:semiHidden="0" w:uiPriority="64" w:unhideWhenUsed="0"/>
+    <w:lsdException w:name="Medium List 1 Accent 2" w:semiHidden="0" w:uiPriority="65" w:unhideWhenUsed="0"/>
+    <w:lsdException w:name="Medium List 2 Accent 2" w:semiHidden="0" w:uiPriority="66" w:unhideWhenUsed="0"/>
+    <w:lsdException w:name="Medium Grid 1 Accent 2" w:semiHidden="0" w:uiPriority="67" w:unhideWhenUsed="0"/>
+    <w:lsdException w:name="Medium Grid 2 Accent 2" w:semiHidden="0" w:uiPriority="68" w:unhideWhenUsed="0"/>
+    <w:lsdException w:name="Medium Grid 3 Accent 2" w:semiHidden="0" w:uiPriority="69" w:unhideWhenUsed="0"/>
+    <w:lsdException w:name="Dark List Accent 2" w:semiHidden="0" w:uiPriority="70" w:unhideWhenUsed="0"/>
+    <w:lsdException w:name="Colorful Shading Accent 2" w:semiHidden="0" w:uiPriority="71" w:unhideWhenUsed="0"/>
+    <w:lsdException w:name="Colorful List Accent 2" w:semiHidden="0" w:uiPriority="72" w:unhideWhenUsed="0"/>
+    <w:lsdException w:name="Colorful Grid Accent 2" w:semiHidden="0" w:uiPriority="73" w:unhideWhenUsed="0"/>
+    <w:lsdException w:name="Light Shading Accent 3" w:semiHidden="0" w:uiPriority="60" w:unhideWhenUsed="0"/>
+    <w:lsdException w:name="Light List Accent 3" w:semiHidden="0" w:uiPriority="61" w:unhideWhenUsed="0"/>
+    <w:lsdException w:name="Light Grid Accent 3" w:semiHidden="0" w:uiPriority="62" w:unhideWhenUsed="0"/>
+    <w:lsdException w:name="Medium Shading 1 Accent 3" w:semiHidden="0" w:uiPriority="63" w:unhideWhenUsed="0"/>
+    <w:lsdException w:name="Medium Shading 2 Accent 3" w:semiHidden="0" w:uiPriority="64" w:unhideWhenUsed="0"/>
+    <w:lsdException w:name="Medium List 1 Accent 3" w:semiHidden="0" w:uiPriority="65" w:unhideWhenUsed="0"/>
+    <w:lsdException w:name="Medium List 2 Accent 3" w:semiHidden="0" w:uiPriority="66" w:unhideWhenUsed="0"/>
+    <w:lsdException w:name="Medium Grid 1 Accent 3" w:semiHidden="0" w:uiPriority="67" w:unhideWhenUsed="0"/>
+    <w:lsdException w:name="Medium Grid 2 Accent 3" w:semiHidden="0" w:uiPriority="68" w:unhideWhenUsed="0"/>
+    <w:lsdException w:name="Medium Grid 3 Accent 3" w:semiHidden="0" w:uiPriority="69" w:unhideWhenUsed="0"/>
+    <w:lsdException w:name="Dark List Accent 3" w:semiHidden="0" w:uiPriority="70" w:unhideWhenUsed="0"/>
+    <w:lsdException w:name="Colorful Shading Accent 3" w:semiHidden="0" w:uiPriority="71" w:unhideWhenUsed="0"/>
+    <w:lsdException w:name="Colorful List Accent 3" w:semiHidden="0" w:uiPriority="72" w:unhideWhenUsed="0"/>
+    <w:lsdException w:name="Colorful Grid Accent 3" w:semiHidden="0" w:uiPriority="73" w:unhideWhenUsed="0"/>
+    <w:lsdException w:name="Light Shading Accent 4" w:semiHidden="0" w:uiPriority="60" w:unhideWhenUsed="0"/>
+    <w:lsdException w:name="Light List Accent 4" w:semiHidden="0" w:uiPriority="61" w:unhideWhenUsed="0"/>
+    <w:lsdException w:name="Light Grid Accent 4" w:semiHidden="0" w:uiPriority="62" w:unhideWhenUsed="0"/>
+    <w:lsdException w:name="Medium Shading 1 Accent 4" w:semiHidden="0" w:uiPriority="63" w:unhideWhenUsed="0"/>
+    <w:lsdException w:name="Medium Shading 2 Accent 4" w:semiHidden="0" w:uiPriority="64" w:unhideWhenUsed="0"/>
+    <w:lsdException w:name="Medium List 1 Accent 4" w:semiHidden="0" w:uiPriority="65" w:unhideWhenUsed="0"/>
+    <w:lsdException w:name="Medium List 2 Accent 4" w:semiHidden="0" w:uiPriority="66" w:unhideWhenUsed="0"/>
+    <w:lsdException w:name="Medium Grid 1 Accent 4" w:semiHidden="0" w:uiPriority="67" w:unhideWhenUsed="0"/>
+    <w:lsdException w:name="Medium Grid 2 Accent 4" w:semiHidden="0" w:uiPriority="68" w:unhideWhenUsed="0"/>
+    <w:lsdException w:name="Medium Grid 3 Accent 4" w:semiHidden="0" w:uiPriority="69" w:unhideWhenUsed="0"/>
+    <w:lsdException w:name="Dark List Accent 4" w:semiHidden="0" w:uiPriority="70" w:unhideWhenUsed="0"/>
+    <w:lsdException w:name="Colorful Shading Accent 4" w:semiHidden="0" w:uiPriority="71" w:unhideWhenUsed="0"/>
+    <w:lsdException w:name="Colorful List Accent 4" w:semiHidden="0" w:uiPriority="72" w:unhideWhenUsed="0"/>
+    <w:lsdException w:name="Colorful Grid Accent 4" w:semiHidden="0" w:uiPriority="73" w:unhideWhenUsed="0"/>
+    <w:lsdException w:name="Light Shading Accent 5" w:semiHidden="0" w:uiPriority="60" w:unhideWhenUsed="0"/>
+    <w:lsdException w:name="Light List Accent 5" w:semiHidden="0" w:uiPriority="61" w:unhideWhenUsed="0"/>
+    <w:lsdException w:name="Light Grid Accent 5" w:semiHidden="0" w:uiPriority="62" w:unhideWhenUsed="0"/>
+    <w:lsdException w:name="Medium Shading 1 Accent 5" w:semiHidden="0" w:uiPriority="63" w:unhideWhenUsed="0"/>
+    <w:lsdException w:name="Medium Shading 2 Accent 5" w:semiHidden="0" w:uiPriority="64" w:unhideWhenUsed="0"/>
+    <w:lsdException w:name="Medium List 1 Accent 5" w:semiHidden="0" w:uiPriority="65" w:unhideWhenUsed="0"/>
+    <w:lsdException w:name="Medium List 2 Accent 5" w:semiHidden="0" w:uiPriority="66" w:unhideWhenUsed="0"/>
+    <w:lsdException w:name="Medium Grid 1 Accent 5" w:semiHidden="0" w:uiPriority="67" w:unhideWhenUsed="0"/>
+    <w:lsdException w:name="Medium Grid 2 Accent 5" w:semiHidden="0" w:uiPriority="68" w:unhideWhenUsed="0"/>
+    <w:lsdException w:name="Medium Grid 3 Accent 5" w:semiHidden="0" w:uiPriority="69" w:unhideWhenUsed="0"/>
+    <w:lsdException w:name="Dark List Accent 5" w:semiHidden="0" w:uiPriority="70" w:unhideWhenUsed="0"/>
+    <w:lsdException w:name="Colorful Shading Accent 5" w:semiHidden="0" w:uiPriority="71" w:unhideWhenUsed="0"/>
+    <w:lsdException w:name="Colorful List Accent 5" w:semiHidden="0" w:uiPriority="72" w:unhideWhenUsed="0"/>
+    <w:lsdException w:name="Colorful Grid Accent 5" w:semiHidden="0" w:uiPriority="73" w:unhideWhenUsed="0"/>
+    <w:lsdException w:name="Light Shading Accent 6" w:semiHidden="0" w:uiPriority="60" w:unhideWhenUsed="0"/>
+    <w:lsdException w:name="Light List Accent 6" w:semiHidden="0" w:uiPriority="61" w:unhideWhenUsed="0"/>
+    <w:lsdException w:name="Light Grid Accent 6" w:semiHidden="0" w:uiPriority="62" w:unhideWhenUsed="0"/>
+    <w:lsdException w:name="Medium Shading 1 Accent 6" w:semiHidden="0" w:uiPriority="63" w:unhideWhenUsed="0"/>
+    <w:lsdException w:name="Medium Shading 2 Accent 6" w:semiHidden="0" w:uiPriority="64" w:unhideWhenUsed="0"/>
+    <w:lsdException w:name="Medium List 1 Accent 6" w:semiHidden="0" w:uiPriority="65" w:unhideWhenUsed="0"/>
+    <w:lsdException w:name="Medium List 2 Accent 6" w:semiHidden="0" w:uiPriority="66" w:unhideWhenUsed="0"/>
+    <w:lsdException w:name="Medium Grid 1 Accent 6" w:semiHidden="0" w:uiPriority="67" w:unhideWhenUsed="0"/>
+    <w:lsdException w:name="Medium Grid 2 Accent 6" w:semiHidden="0" w:uiPriority="68" w:unhideWhenUsed="0"/>
+    <w:lsdException w:name="Medium Grid 3 Accent 6" w:semiHidden="0" w:uiPriority="69" w:unhideWhenUsed="0"/>
+    <w:lsdException w:name="Dark List Accent 6" w:semiHidden="0" w:uiPriority="70" w:unhideWhenUsed="0"/>
+    <w:lsdException w:name="Colorful Shading Accent 6" w:semiHidden="0" w:uiPriority="71" w:unhideWhenUsed="0"/>
+    <w:lsdException w:name="Colorful List Accent 6" w:semiHidden="0" w:uiPriority="72" w:unhideWhenUsed="0"/>
+    <w:lsdException w:name="Colorful Grid Accent 6" w:semiHidden="0" w:uiPriority="73" w:unhideWhenUsed="0"/>
+    <w:lsdException w:name="Subtle Emphasis" w:semiHidden="0" w:uiPriority="19" w:unhideWhenUsed="0" w:qFormat="1"/>
+    <w:lsdException w:name="Intense Emphasis" w:semiHidden="0" w:uiPriority="21" w:unhideWhenUsed="0" w:qFormat="1"/>
+    <w:lsdException w:name="Subtle Reference" w:semiHidden="0" w:uiPriority="31" w:unhideWhenUsed="0" w:qFormat="1"/>
+    <w:lsdException w:name="Intense Reference" w:semiHidden="0" w:uiPriority="32" w:unhideWhenUsed="0" w:qFormat="1"/>
+    <w:lsdException w:name="Book Title" w:semiHidden="0" w:uiPriority="33" w:unhideWhenUsed="0" w:qFormat="1"/>
+    <w:lsdException w:name="Bibliography" w:uiPriority="37"/>
+    <w:lsdException w:name="TOC Heading" w:uiPriority="39" w:qFormat="1"/>
+  </w:latentStyles>
+  <w:style w:type="paragraph" w:default="1" w:styleId="Normal">
+    <w:name w:val="Normal"/>
+    <w:qFormat/>
+  </w:style>
+  <w:style w:type="character" w:default="1" w:styleId="Policepardfaut">
+    <w:name w:val="Default Paragraph Font"/>
+    <w:uiPriority w:val="1"/>
+    <w:semiHidden/>
+    <w:unhideWhenUsed/>
+  </w:style>
+  <w:style w:type="table" w:default="1" w:styleId="TableauNormal">
+    <w:name w:val="Normal Table"/>
+    <w:uiPriority w:val="99"/>
+    <w:semiHidden/>
+    <w:unhideWhenUsed/>
+    <w:tblPr>
+      <w:tblInd w:w="0" w:type="dxa"/>
+      <w:tblCellMar>
+        <w:top w:w="0" w:type="dxa"/>
+        <w:left w:w="108" w:type="dxa"/>
+        <w:bottom w:w="0" w:type="dxa"/>
+        <w:right w:w="108" w:type="dxa"/>
+      </w:tblCellMar>
+    </w:tblPr>
+  </w:style>
+  <w:style w:type="numbering" w:default="1" w:styleId="Aucuneliste">
+    <w:name w:val="No List"/>
+    <w:uiPriority w:val="99"/>
+    <w:semiHidden/>
+    <w:unhideWhenUsed/>
+  </w:style>
+</w:styles>
+</file>
+
 <file path=word/glossary/webSettings.xml><?xml version="1.0" encoding="utf-8"?>
-<w:webSettings xmlns:r="http://schemas.openxmlformats.org/officeDocument/2006/relationships" xmlns:w="http://schemas.openxmlformats.org/wordprocessingml/2006/main">
+<w:webSettings xmlns:mc="http://schemas.openxmlformats.org/markup-compatibility/2006" xmlns:r="http://schemas.openxmlformats.org/officeDocument/2006/relationships" xmlns:w="http://schemas.openxmlformats.org/wordprocessingml/2006/main" xmlns:w14="http://schemas.microsoft.com/office/word/2010/wordml" mc:Ignorable="w14">
   <w:optimizeForBrowser/>
 </w:webSettings>
 </file>
@@ -3985,7 +4587,7 @@
 </file>
 
 <file path=customXml/itemProps1.xml><?xml version="1.0" encoding="utf-8"?>
-<ds:datastoreItem xmlns:ds="http://schemas.openxmlformats.org/officeDocument/2006/customXml" ds:itemID="{61622FDC-2D4F-4FFB-9927-3CE247203F20}">
+<ds:datastoreItem xmlns:ds="http://schemas.openxmlformats.org/officeDocument/2006/customXml" ds:itemID="{ADDB8C54-44E0-4F28-BBEB-44EFEA40B81B}">
   <ds:schemaRefs>
     <ds:schemaRef ds:uri="http://schemas.openxmlformats.org/officeDocument/2006/bibliography"/>
   </ds:schemaRefs>

</xml_diff>